<commit_message>
Update for price intent with data from both Amazon and Treoo
#13 - Pricing info is now consolidated from both Amazon and Treoo
</commit_message>
<xml_diff>
--- a/docs/Project Report.docx
+++ b/docs/Project Report.docx
@@ -30,21 +30,12 @@
           <w:szCs w:val="52"/>
         </w:rPr>
       </w:pPr>
-      <w:proofErr w:type="spellStart"/>
       <w:r>
         <w:rPr>
           <w:sz w:val="52"/>
           <w:szCs w:val="52"/>
         </w:rPr>
-        <w:t>ShopBot</w:t>
-      </w:r>
-      <w:proofErr w:type="spellEnd"/>
-      <w:r>
-        <w:rPr>
-          <w:sz w:val="52"/>
-          <w:szCs w:val="52"/>
-        </w:rPr>
-        <w:t xml:space="preserve"> </w:t>
+        <w:t xml:space="preserve">ShopBot </w:t>
       </w:r>
     </w:p>
     <w:p>
@@ -460,7 +451,6 @@
                                       <w:u w:val="single"/>
                                     </w:rPr>
                                   </w:pPr>
-                                  <w:proofErr w:type="gramStart"/>
                                   <w:r>
                                     <w:rPr>
                                       <w:b/>
@@ -475,7 +465,6 @@
                                     </w:rPr>
                                     <w:t>AM  MEMBERS</w:t>
                                   </w:r>
-                                  <w:proofErr w:type="gramEnd"/>
                                 </w:p>
                                 <w:p>
                                   <w:pPr>
@@ -639,7 +628,6 @@
                                 <w:u w:val="single"/>
                               </w:rPr>
                             </w:pPr>
-                            <w:proofErr w:type="gramStart"/>
                             <w:r>
                               <w:rPr>
                                 <w:b/>
@@ -654,7 +642,6 @@
                               </w:rPr>
                               <w:t>AM  MEMBERS</w:t>
                             </w:r>
-                            <w:proofErr w:type="gramEnd"/>
                           </w:p>
                           <w:p>
                             <w:pPr>
@@ -2969,24 +2956,14 @@
         <w:lastRenderedPageBreak/>
         <w:t xml:space="preserve">Table </w:t>
       </w:r>
-      <w:r>
-        <w:fldChar w:fldCharType="begin"/>
-      </w:r>
-      <w:r>
-        <w:instrText xml:space="preserve"> SEQ Table \* ARABIC </w:instrText>
-      </w:r>
-      <w:r>
-        <w:fldChar w:fldCharType="separate"/>
-      </w:r>
-      <w:r>
-        <w:rPr>
-          <w:noProof/>
-        </w:rPr>
-        <w:t>1</w:t>
-      </w:r>
-      <w:r>
-        <w:fldChar w:fldCharType="end"/>
-      </w:r>
+      <w:fldSimple w:instr=" SEQ Table \* ARABIC ">
+        <w:r>
+          <w:rPr>
+            <w:noProof/>
+          </w:rPr>
+          <w:t>1</w:t>
+        </w:r>
+      </w:fldSimple>
       <w:bookmarkEnd w:id="9"/>
       <w:r>
         <w:t>. Chatbot intents</w:t>
@@ -3093,15 +3070,7 @@
               <w:t xml:space="preserve"> product features deemed important to user </w:t>
             </w:r>
             <w:r>
-              <w:t>(</w:t>
-            </w:r>
-            <w:proofErr w:type="spellStart"/>
-            <w:r>
-              <w:t>eg</w:t>
-            </w:r>
-            <w:proofErr w:type="spellEnd"/>
-            <w:r>
-              <w:t xml:space="preserve"> long battery life, suitable for sports, etc)</w:t>
+              <w:t>(eg long battery life, suitable for sports, etc)</w:t>
             </w:r>
           </w:p>
         </w:tc>
@@ -3190,27 +3159,14 @@
             <w:pPr>
               <w:cnfStyle w:val="000000100000" w:firstRow="0" w:lastRow="0" w:firstColumn="0" w:lastColumn="0" w:oddVBand="0" w:evenVBand="0" w:oddHBand="1" w:evenHBand="0" w:firstRowFirstColumn="0" w:firstRowLastColumn="0" w:lastRowFirstColumn="0" w:lastRowLastColumn="0"/>
             </w:pPr>
-            <w:proofErr w:type="spellStart"/>
-            <w:r>
-              <w:t>Webscrape</w:t>
-            </w:r>
-            <w:proofErr w:type="spellEnd"/>
-            <w:r>
-              <w:t xml:space="preserve"> prices from </w:t>
+            <w:r>
+              <w:t xml:space="preserve">Webscrape prices from </w:t>
             </w:r>
             <w:r>
               <w:t>Amazon</w:t>
             </w:r>
             <w:r>
-              <w:t xml:space="preserve"> periodically (</w:t>
-            </w:r>
-            <w:proofErr w:type="spellStart"/>
-            <w:r>
-              <w:t>eg</w:t>
-            </w:r>
-            <w:proofErr w:type="spellEnd"/>
-            <w:r>
-              <w:t xml:space="preserve"> weekly/daily), and </w:t>
+              <w:t xml:space="preserve"> periodically (eg weekly/daily), and </w:t>
             </w:r>
             <w:r>
               <w:t xml:space="preserve">display </w:t>
@@ -3362,14 +3318,12 @@
         </w:rPr>
         <w:t xml:space="preserve"> as well as reviews of headphones and earphones from Amazon extracted from </w:t>
       </w:r>
-      <w:proofErr w:type="spellStart"/>
       <w:r>
         <w:rPr>
           <w:highlight w:val="yellow"/>
         </w:rPr>
         <w:t>webscraping</w:t>
       </w:r>
-      <w:proofErr w:type="spellEnd"/>
       <w:r>
         <w:rPr>
           <w:highlight w:val="yellow"/>
@@ -4133,14 +4087,12 @@
         <w:t xml:space="preserve"> hosted on </w:t>
       </w:r>
       <w:hyperlink r:id="rId13" w:history="1">
-        <w:proofErr w:type="spellStart"/>
         <w:r>
           <w:rPr>
             <w:rStyle w:val="Hyperlink"/>
           </w:rPr>
           <w:t>DialogFlow</w:t>
         </w:r>
-        <w:proofErr w:type="spellEnd"/>
       </w:hyperlink>
       <w:r>
         <w:t xml:space="preserve"> due to its ease of setup and wide integration with multiple platforms including Google Assistant, Slack and Facebook Messenger. However, intent classification and entity recognition </w:t>
@@ -4204,29 +4156,13 @@
         <w:t xml:space="preserve"> platform</w:t>
       </w:r>
       <w:r>
-        <w:t xml:space="preserve">, its API sends the message to </w:t>
-      </w:r>
-      <w:proofErr w:type="spellStart"/>
-      <w:r>
-        <w:t>DialogFlow</w:t>
-      </w:r>
-      <w:proofErr w:type="spellEnd"/>
-      <w:r>
-        <w:t>.</w:t>
+        <w:t>, its API sends the message to DialogFlow.</w:t>
       </w:r>
       <w:r>
         <w:t xml:space="preserve"> Instead of using</w:t>
       </w:r>
       <w:r>
-        <w:t xml:space="preserve"> </w:t>
-      </w:r>
-      <w:proofErr w:type="spellStart"/>
-      <w:r>
-        <w:t>DialogFlow’s</w:t>
-      </w:r>
-      <w:proofErr w:type="spellEnd"/>
-      <w:r>
-        <w:t xml:space="preserve"> NLP engine</w:t>
+        <w:t xml:space="preserve"> DialogFlow’s NLP engine</w:t>
       </w:r>
       <w:r>
         <w:t xml:space="preserve"> to process all intents and entities, we utilise</w:t>
@@ -4247,15 +4183,7 @@
         <w:t xml:space="preserve"> app</w:t>
       </w:r>
       <w:r>
-        <w:t xml:space="preserve"> for </w:t>
-      </w:r>
-      <w:proofErr w:type="spellStart"/>
-      <w:r>
-        <w:t>preprocessing</w:t>
-      </w:r>
-      <w:proofErr w:type="spellEnd"/>
-      <w:r>
-        <w:t xml:space="preserve"> and </w:t>
+        <w:t xml:space="preserve"> for preprocessing and </w:t>
       </w:r>
       <w:r>
         <w:t xml:space="preserve">then </w:t>
@@ -4296,23 +4224,7 @@
         <w:t>lask app</w:t>
       </w:r>
       <w:r>
-        <w:t xml:space="preserve"> and Rasa NLU server would be ran locally, and exposed to the internet with a public </w:t>
-      </w:r>
-      <w:proofErr w:type="spellStart"/>
-      <w:r>
-        <w:t>url</w:t>
-      </w:r>
-      <w:proofErr w:type="spellEnd"/>
-      <w:r>
-        <w:t xml:space="preserve"> provided through </w:t>
-      </w:r>
-      <w:proofErr w:type="spellStart"/>
-      <w:r>
-        <w:t>ngrok</w:t>
-      </w:r>
-      <w:proofErr w:type="spellEnd"/>
-      <w:r>
-        <w:t>.</w:t>
+        <w:t xml:space="preserve"> and Rasa NLU server would be ran locally, and exposed to the internet with a public url provided through ngrok.</w:t>
       </w:r>
     </w:p>
     <w:p>
@@ -4544,15 +4456,7 @@
         <w:spacing w:line="360" w:lineRule="auto"/>
       </w:pPr>
       <w:r>
-        <w:t xml:space="preserve">In coming up with a name, it was important that we had a memorable name that was linked to our core business of earphones and music, so that our users could easily remember it. We came out with </w:t>
-      </w:r>
-      <w:proofErr w:type="spellStart"/>
-      <w:r>
-        <w:t>AudioPhil</w:t>
-      </w:r>
-      <w:proofErr w:type="spellEnd"/>
-      <w:r>
-        <w:t xml:space="preserve">, as a play on the word “audiophile”, who is </w:t>
+        <w:t xml:space="preserve">In coming up with a name, it was important that we had a memorable name that was linked to our core business of earphones and music, so that our users could easily remember it. We came out with AudioPhil, as a play on the word “audiophile”, who is </w:t>
       </w:r>
       <w:r>
         <w:rPr>
@@ -4753,7 +4657,6 @@
             <w:pPr>
               <w:spacing w:line="360" w:lineRule="auto"/>
             </w:pPr>
-            <w:proofErr w:type="spellStart"/>
             <w:r>
               <w:rPr>
                 <w:rFonts w:ascii="Raleway" w:hAnsi="Raleway"/>
@@ -4766,7 +4669,6 @@
               <w:lastRenderedPageBreak/>
               <w:t>AudioPhil</w:t>
             </w:r>
-            <w:proofErr w:type="spellEnd"/>
             <w:r>
               <w:rPr>
                 <w:noProof/>
@@ -5300,24 +5202,14 @@
       <w:r>
         <w:t xml:space="preserve">Figure </w:t>
       </w:r>
-      <w:r>
-        <w:fldChar w:fldCharType="begin"/>
-      </w:r>
-      <w:r>
-        <w:instrText xml:space="preserve"> SEQ Figure \* ARABIC </w:instrText>
-      </w:r>
-      <w:r>
-        <w:fldChar w:fldCharType="separate"/>
-      </w:r>
-      <w:r>
-        <w:rPr>
-          <w:noProof/>
-        </w:rPr>
-        <w:t>1</w:t>
-      </w:r>
-      <w:r>
-        <w:fldChar w:fldCharType="end"/>
-      </w:r>
+      <w:fldSimple w:instr=" SEQ Figure \* ARABIC ">
+        <w:r>
+          <w:rPr>
+            <w:noProof/>
+          </w:rPr>
+          <w:t>1</w:t>
+        </w:r>
+      </w:fldSimple>
       <w:bookmarkEnd w:id="17"/>
       <w:r>
         <w:t>. Chatbot Persona</w:t>
@@ -5349,41 +5241,20 @@
         <w:t>wa</w:t>
       </w:r>
       <w:r>
-        <w:t xml:space="preserve">s first carried out using </w:t>
-      </w:r>
-      <w:proofErr w:type="spellStart"/>
-      <w:r>
-        <w:t>DialogFlow</w:t>
-      </w:r>
-      <w:proofErr w:type="spellEnd"/>
-      <w:r>
-        <w:t>. However, it ha</w:t>
+        <w:t>s first carried out using DialogFlow. However, it ha</w:t>
       </w:r>
       <w:r>
         <w:t>d</w:t>
       </w:r>
       <w:r>
-        <w:t xml:space="preserve"> several major limitations such as (</w:t>
-      </w:r>
-      <w:proofErr w:type="spellStart"/>
-      <w:r>
-        <w:t>i</w:t>
-      </w:r>
-      <w:proofErr w:type="spellEnd"/>
-      <w:r>
-        <w:t xml:space="preserve">) </w:t>
+        <w:t xml:space="preserve"> several major limitations such as (i) </w:t>
       </w:r>
       <w:r>
         <w:t>u</w:t>
       </w:r>
       <w:r>
-        <w:t xml:space="preserve">nable to perform customised </w:t>
-      </w:r>
-      <w:proofErr w:type="spellStart"/>
-      <w:r>
-        <w:t>preprocessing</w:t>
-      </w:r>
-      <w:proofErr w:type="spellEnd"/>
+        <w:t>nable to perform customised preprocessing</w:t>
+      </w:r>
       <w:r>
         <w:t xml:space="preserve"> and processing</w:t>
       </w:r>
@@ -5403,13 +5274,8 @@
         <w:t xml:space="preserve"> </w:t>
       </w:r>
       <w:r>
-        <w:t xml:space="preserve">defined within </w:t>
-      </w:r>
-      <w:proofErr w:type="spellStart"/>
-      <w:r>
-        <w:t>DialogFlow</w:t>
-      </w:r>
-      <w:proofErr w:type="spellEnd"/>
+        <w:t>defined within DialogFlow</w:t>
+      </w:r>
       <w:r>
         <w:t xml:space="preserve">, but </w:t>
       </w:r>
@@ -5428,15 +5294,7 @@
         <w:spacing w:line="360" w:lineRule="auto"/>
       </w:pPr>
       <w:r>
-        <w:t xml:space="preserve">This allowed us to adopt the following </w:t>
-      </w:r>
-      <w:proofErr w:type="spellStart"/>
-      <w:r>
-        <w:t>preprocessing</w:t>
-      </w:r>
-      <w:proofErr w:type="spellEnd"/>
-      <w:r>
-        <w:t xml:space="preserve"> pip</w:t>
+        <w:t>This allowed us to adopt the following preprocessing pip</w:t>
       </w:r>
       <w:r>
         <w:t>e</w:t>
@@ -5457,15 +5315,7 @@
         <w:t xml:space="preserve"> as </w:t>
       </w:r>
       <w:r>
-        <w:t xml:space="preserve">shown below. By performing such </w:t>
-      </w:r>
-      <w:proofErr w:type="spellStart"/>
-      <w:r>
-        <w:t>preprocessing</w:t>
-      </w:r>
-      <w:proofErr w:type="spellEnd"/>
-      <w:r>
-        <w:t>, we simplif</w:t>
+        <w:t>shown below. By performing such preprocessing, we simplif</w:t>
       </w:r>
       <w:r>
         <w:t>ied</w:t>
@@ -5477,15 +5327,7 @@
         <w:t>were</w:t>
       </w:r>
       <w:r>
-        <w:t xml:space="preserve"> required (</w:t>
-      </w:r>
-      <w:proofErr w:type="spellStart"/>
-      <w:r>
-        <w:t>eg.</w:t>
-      </w:r>
-      <w:proofErr w:type="spellEnd"/>
-      <w:r>
-        <w:t xml:space="preserve"> No need to consider Singlish; no need to consider both singular and plural tenses, etc).</w:t>
+        <w:t xml:space="preserve"> required (eg. No need to consider Singlish; no need to consider both singular and plural tenses, etc).</w:t>
       </w:r>
     </w:p>
     <w:tbl>
@@ -5525,23 +5367,7 @@
               <w:sym w:font="Wingdings" w:char="F0E0"/>
             </w:r>
             <w:r>
-              <w:t xml:space="preserve"> remove </w:t>
-            </w:r>
-            <w:proofErr w:type="spellStart"/>
-            <w:r>
-              <w:t>singlish</w:t>
-            </w:r>
-            <w:proofErr w:type="spellEnd"/>
-            <w:r>
-              <w:t xml:space="preserve"> end-words (</w:t>
-            </w:r>
-            <w:proofErr w:type="spellStart"/>
-            <w:r>
-              <w:t>eg</w:t>
-            </w:r>
-            <w:proofErr w:type="spellEnd"/>
-            <w:r>
-              <w:t xml:space="preserve"> la, lo, etc) </w:t>
+              <w:t xml:space="preserve"> remove singlish end-words (eg la, lo, etc) </w:t>
             </w:r>
             <w:r>
               <w:sym w:font="Wingdings" w:char="F0E0"/>
@@ -5584,14 +5410,12 @@
         <w:t xml:space="preserve">e generated using a third-party tool </w:t>
       </w:r>
       <w:hyperlink r:id="rId18" w:history="1">
-        <w:proofErr w:type="spellStart"/>
         <w:r>
           <w:rPr>
             <w:rStyle w:val="Hyperlink"/>
           </w:rPr>
           <w:t>Chatito</w:t>
         </w:r>
-        <w:proofErr w:type="spellEnd"/>
       </w:hyperlink>
       <w:r>
         <w:t xml:space="preserve">, </w:t>
@@ -5615,15 +5439,7 @@
         <w:t xml:space="preserve"> the generation of samples. </w:t>
       </w:r>
       <w:r>
-        <w:t xml:space="preserve">A snippet of the </w:t>
-      </w:r>
-      <w:proofErr w:type="spellStart"/>
-      <w:r>
-        <w:t>chatito</w:t>
-      </w:r>
-      <w:proofErr w:type="spellEnd"/>
-      <w:r>
-        <w:t xml:space="preserve"> file used to generate training samples for “Explanation of terminology” is given </w:t>
+        <w:t xml:space="preserve">A snippet of the chatito file used to generate training samples for “Explanation of terminology” is given </w:t>
       </w:r>
       <w:r>
         <w:t xml:space="preserve">in </w:t>
@@ -5647,13 +5463,13 @@
           <w:i/>
           <w:iCs/>
         </w:rPr>
+        <w:instrText xml:space="preserve"> \* MERGEFORMAT </w:instrText>
       </w:r>
       <w:r>
         <w:rPr>
           <w:i/>
           <w:iCs/>
         </w:rPr>
-        <w:instrText xml:space="preserve"> \* MERGEFORMAT </w:instrText>
       </w:r>
       <w:r>
         <w:rPr>
@@ -5718,15 +5534,7 @@
         <w:t xml:space="preserve">) </w:t>
       </w:r>
       <w:r>
-        <w:t xml:space="preserve">was also created to generate lookup tables for the entities of the intents, as well as to add these to the </w:t>
-      </w:r>
-      <w:proofErr w:type="spellStart"/>
-      <w:r>
-        <w:t>chatito</w:t>
-      </w:r>
-      <w:proofErr w:type="spellEnd"/>
-      <w:r>
-        <w:t xml:space="preserve"> file that would be used to generate training and testing examples.</w:t>
+        <w:t>was also created to generate lookup tables for the entities of the intents, as well as to add these to the chatito file that would be used to generate training and testing examples.</w:t>
       </w:r>
     </w:p>
     <w:p>
@@ -5784,35 +5592,17 @@
       <w:r>
         <w:t xml:space="preserve">Figure </w:t>
       </w:r>
-      <w:r>
-        <w:fldChar w:fldCharType="begin"/>
-      </w:r>
-      <w:r>
-        <w:instrText xml:space="preserve"> SEQ Figure \* ARABIC </w:instrText>
-      </w:r>
-      <w:r>
-        <w:fldChar w:fldCharType="separate"/>
-      </w:r>
-      <w:r>
-        <w:rPr>
-          <w:noProof/>
-        </w:rPr>
-        <w:t>2</w:t>
-      </w:r>
-      <w:r>
-        <w:fldChar w:fldCharType="end"/>
-      </w:r>
+      <w:fldSimple w:instr=" SEQ Figure \* ARABIC ">
+        <w:r>
+          <w:rPr>
+            <w:noProof/>
+          </w:rPr>
+          <w:t>2</w:t>
+        </w:r>
+      </w:fldSimple>
       <w:bookmarkEnd w:id="19"/>
       <w:r>
-        <w:t xml:space="preserve">. Example snippet of </w:t>
-      </w:r>
-      <w:proofErr w:type="spellStart"/>
-      <w:r>
-        <w:t>chatito</w:t>
-      </w:r>
-      <w:proofErr w:type="spellEnd"/>
-      <w:r>
-        <w:t xml:space="preserve"> file</w:t>
+        <w:t>. Example snippet of chatito file</w:t>
       </w:r>
     </w:p>
     <w:p/>
@@ -5830,15 +5620,7 @@
         <w:t xml:space="preserve"> executed one after another in a so-called processing pipeline. </w:t>
       </w:r>
       <w:r>
-        <w:t>The three main parts are (</w:t>
-      </w:r>
-      <w:proofErr w:type="spellStart"/>
-      <w:r>
-        <w:t>i</w:t>
-      </w:r>
-      <w:proofErr w:type="spellEnd"/>
-      <w:r>
-        <w:t>) tokenization, (ii) featurization and (iii) entity recognition/intent classification/response selectors</w:t>
+        <w:t>The three main parts are (i) tokenization, (ii) featurization and (iii) entity recognition/intent classification/response selectors</w:t>
       </w:r>
       <w:r>
         <w:rPr>
@@ -5958,34 +5740,33 @@
     </w:p>
     <w:p>
       <w:r>
-        <w:t xml:space="preserve">We decided to use the product list from Treoo.com as opposed to Amazon.com. This was because being a local site, any products found in its website was guaranteed to be available, and delivery cost need not be calculated (we will assume self-collection, which is free). In comparison, products in Amazon could be from multiple sellers, in different conditions (new or used), different delivery cost (free or not, and if not, price differed greatly depending on type of delivery).  </w:t>
+        <w:t>We ha</w:t>
+      </w:r>
+      <w:r>
+        <w:t>d</w:t>
+      </w:r>
+      <w:r>
+        <w:t xml:space="preserve"> two lists of products from Treoo and Amazon Singapore. For Amazon, we realised that the international site had a lot of products that did not ship to Singapore but had more sellers, in different conditions (new or used), different delivery cost (free or not</w:t>
+      </w:r>
+      <w:r>
+        <w:t>, and if not, price differed greatly depending on type of delivery</w:t>
+      </w:r>
+      <w:r>
+        <w:t>). In order to simplify these considerations, we instead took products from Amazon Singapore, which all had free delivery and had only new items. Filtering for only products that had a brand, model and price, we had a total of 87 brands consisting of a total of 230 models.</w:t>
       </w:r>
     </w:p>
     <w:p>
       <w:r>
-        <w:t xml:space="preserve">However, using the </w:t>
-      </w:r>
-      <w:proofErr w:type="spellStart"/>
-      <w:r>
-        <w:t>Treoo</w:t>
-      </w:r>
-      <w:proofErr w:type="spellEnd"/>
-      <w:r>
-        <w:t xml:space="preserve"> </w:t>
-      </w:r>
-      <w:r>
-        <w:t xml:space="preserve">product list was not trivial. </w:t>
-      </w:r>
-      <w:r>
-        <w:t xml:space="preserve">Unlike Amazon which had a unique identifier for each product (ASIN), in </w:t>
-      </w:r>
-      <w:proofErr w:type="spellStart"/>
-      <w:r>
-        <w:t>Treoo</w:t>
-      </w:r>
-      <w:proofErr w:type="spellEnd"/>
-      <w:r>
-        <w:t xml:space="preserve"> there was nothing like this, and product name was very inconsistent. Some inconsistencies</w:t>
+        <w:t xml:space="preserve">For Treoo, there was a </w:t>
+      </w:r>
+      <w:r>
+        <w:t xml:space="preserve">much </w:t>
+      </w:r>
+      <w:r>
+        <w:t xml:space="preserve">greater number of total models, but </w:t>
+      </w:r>
+      <w:r>
+        <w:t>product name was very inconsistent. Some inconsistencies</w:t>
       </w:r>
       <w:r>
         <w:t>, using AKG models as examples</w:t>
@@ -6015,13 +5796,13 @@
           <w:i/>
           <w:iCs/>
         </w:rPr>
+        <w:instrText xml:space="preserve"> \* MERGEFORMAT </w:instrText>
       </w:r>
       <w:r>
         <w:rPr>
           <w:i/>
           <w:iCs/>
         </w:rPr>
-        <w:instrText xml:space="preserve"> \* MERGEFORMAT </w:instrText>
       </w:r>
       <w:r>
         <w:rPr>
@@ -6076,6 +5857,9 @@
       <w:r>
         <w:t xml:space="preserve"> had to be done to standardise them.</w:t>
       </w:r>
+      <w:r>
+        <w:t xml:space="preserve"> In total, there were 144 brands and 1643 different models.</w:t>
+      </w:r>
     </w:p>
     <w:p>
       <w:pPr>
@@ -6087,35 +5871,17 @@
       <w:r>
         <w:t xml:space="preserve">Table </w:t>
       </w:r>
-      <w:r>
-        <w:fldChar w:fldCharType="begin"/>
-      </w:r>
-      <w:r>
-        <w:instrText xml:space="preserve"> SEQ Table \* ARABIC </w:instrText>
-      </w:r>
-      <w:r>
-        <w:fldChar w:fldCharType="separate"/>
-      </w:r>
-      <w:r>
-        <w:rPr>
-          <w:noProof/>
-        </w:rPr>
-        <w:t>3</w:t>
-      </w:r>
-      <w:r>
-        <w:fldChar w:fldCharType="end"/>
-      </w:r>
+      <w:fldSimple w:instr=" SEQ Table \* ARABIC ">
+        <w:r>
+          <w:rPr>
+            <w:noProof/>
+          </w:rPr>
+          <w:t>3</w:t>
+        </w:r>
+      </w:fldSimple>
       <w:bookmarkEnd w:id="24"/>
       <w:r>
-        <w:t xml:space="preserve">. Example inconsistencies in </w:t>
-      </w:r>
-      <w:proofErr w:type="spellStart"/>
-      <w:r>
-        <w:t>Treoo</w:t>
-      </w:r>
-      <w:proofErr w:type="spellEnd"/>
-      <w:r>
-        <w:t xml:space="preserve"> product names for AKG brand</w:t>
+        <w:t>. Example inconsistencies in Treoo product names for AKG brand</w:t>
       </w:r>
     </w:p>
     <w:tbl>
@@ -6316,62 +6082,301 @@
     <w:p/>
     <w:p>
       <w:r>
-        <w:t xml:space="preserve">For </w:t>
-      </w:r>
-      <w:proofErr w:type="spellStart"/>
-      <w:r>
-        <w:t>Treoo</w:t>
-      </w:r>
-      <w:proofErr w:type="spellEnd"/>
-      <w:r>
-        <w:t>, t</w:t>
-      </w:r>
-      <w:r>
-        <w:t xml:space="preserve">here </w:t>
-      </w:r>
-      <w:r>
-        <w:t>was</w:t>
-      </w:r>
-      <w:r>
-        <w:t xml:space="preserve"> a total of 144 brands</w:t>
-      </w:r>
-      <w:r>
-        <w:t xml:space="preserve"> and </w:t>
-      </w:r>
-      <w:r>
-        <w:t>1643 different models.</w:t>
-      </w:r>
-      <w:r>
-        <w:t xml:space="preserve"> Visualising it in a network graph (</w:t>
-      </w:r>
-      <w:r>
-        <w:t>each node denotes a brand, and size of node shows number of models in a brand</w:t>
+        <w:t>We combined both lists of brands and models and found that there were 29 brands that overlapped. However, there were only 24 models that existed in both Treoo and Amazon</w:t>
+      </w:r>
+      <w:r>
+        <w:t xml:space="preserve"> (See </w:t>
+      </w:r>
+      <w:r>
+        <w:rPr>
+          <w:i/>
+          <w:iCs/>
+        </w:rPr>
+        <w:fldChar w:fldCharType="begin"/>
+      </w:r>
+      <w:r>
+        <w:rPr>
+          <w:i/>
+          <w:iCs/>
+        </w:rPr>
+        <w:instrText xml:space="preserve"> REF _Ref36311768 \h </w:instrText>
+      </w:r>
+      <w:r>
+        <w:rPr>
+          <w:i/>
+          <w:iCs/>
+        </w:rPr>
+      </w:r>
+      <w:r>
+        <w:rPr>
+          <w:i/>
+          <w:iCs/>
+        </w:rPr>
+        <w:instrText xml:space="preserve"> \* MERGEFORMAT </w:instrText>
+      </w:r>
+      <w:r>
+        <w:rPr>
+          <w:i/>
+          <w:iCs/>
+        </w:rPr>
+        <w:fldChar w:fldCharType="separate"/>
+      </w:r>
+      <w:r>
+        <w:rPr>
+          <w:i/>
+          <w:iCs/>
+        </w:rPr>
+        <w:t xml:space="preserve">Figure </w:t>
+      </w:r>
+      <w:r>
+        <w:rPr>
+          <w:i/>
+          <w:iCs/>
+          <w:noProof/>
+        </w:rPr>
+        <w:t>3</w:t>
+      </w:r>
+      <w:r>
+        <w:rPr>
+          <w:i/>
+          <w:iCs/>
+        </w:rPr>
+        <w:fldChar w:fldCharType="end"/>
       </w:r>
       <w:r>
         <w:t>)</w:t>
       </w:r>
       <w:r>
-        <w:t xml:space="preserve"> and </w:t>
-      </w:r>
-      <w:proofErr w:type="spellStart"/>
-      <w:r>
-        <w:t>barplot</w:t>
-      </w:r>
-      <w:proofErr w:type="spellEnd"/>
-      <w:r>
-        <w:t>, we can see that there are actually many brands with only a few models.</w:t>
-      </w:r>
+        <w:t>. This small overlap suggested that there w</w:t>
+      </w:r>
+      <w:r>
+        <w:t xml:space="preserve">ere </w:t>
+      </w:r>
+      <w:r>
+        <w:t xml:space="preserve">possibly similar models that should be regarded as the same model. However, to capture more </w:t>
+      </w:r>
+      <w:r>
+        <w:t xml:space="preserve">variation in </w:t>
+      </w:r>
+      <w:r>
+        <w:t>user queries</w:t>
+      </w:r>
+      <w:r>
+        <w:t>, and in the interest of time</w:t>
+      </w:r>
+      <w:r>
+        <w:t>, we decided not</w:t>
+      </w:r>
+      <w:r>
+        <w:t xml:space="preserve"> to</w:t>
+      </w:r>
+      <w:r>
+        <w:t xml:space="preserve"> further process the model names.</w:t>
+      </w:r>
+    </w:p>
+    <w:p>
+      <w:r>
+        <w:t>For the same brand and model, we took the item with the lower price. It was found that when the same item existed in both Treoo and Amazon, Amazon was almost always the cheaper one.</w:t>
+      </w:r>
+    </w:p>
+    <w:p>
+      <w:r>
+        <w:t xml:space="preserve">All pre-processing was performed in the script file </w:t>
+      </w:r>
+      <w:r>
+        <w:rPr>
+          <w:rStyle w:val="QuoteChar"/>
+          <w:rFonts w:ascii="Lucida Console" w:hAnsi="Lucida Console"/>
+          <w:sz w:val="18"/>
+          <w:szCs w:val="18"/>
+        </w:rPr>
+        <w:t>_generate_lookup_files.py</w:t>
+      </w:r>
+      <w:r>
+        <w:rPr>
+          <w:rStyle w:val="QuoteChar"/>
+          <w:rFonts w:ascii="Lucida Console" w:hAnsi="Lucida Console"/>
+          <w:sz w:val="18"/>
+          <w:szCs w:val="18"/>
+        </w:rPr>
+        <w:t>.</w:t>
+      </w:r>
+    </w:p>
+    <w:p/>
+    <w:tbl>
+      <w:tblPr>
+        <w:tblStyle w:val="TableGrid"/>
+        <w:tblW w:w="0" w:type="auto"/>
+        <w:tblBorders>
+          <w:top w:val="none" w:sz="0" w:space="0" w:color="auto"/>
+          <w:left w:val="none" w:sz="0" w:space="0" w:color="auto"/>
+          <w:bottom w:val="none" w:sz="0" w:space="0" w:color="auto"/>
+          <w:right w:val="none" w:sz="0" w:space="0" w:color="auto"/>
+          <w:insideH w:val="none" w:sz="0" w:space="0" w:color="auto"/>
+          <w:insideV w:val="none" w:sz="0" w:space="0" w:color="auto"/>
+        </w:tblBorders>
+        <w:tblLook w:val="04A0" w:firstRow="1" w:lastRow="0" w:firstColumn="1" w:lastColumn="0" w:noHBand="0" w:noVBand="1"/>
+      </w:tblPr>
+      <w:tblGrid>
+        <w:gridCol w:w="9016"/>
+      </w:tblGrid>
+      <w:tr>
+        <w:tc>
+          <w:tcPr>
+            <w:tcW w:w="9016" w:type="dxa"/>
+          </w:tcPr>
+          <w:p>
+            <w:pPr>
+              <w:keepNext/>
+            </w:pPr>
+            <w:r>
+              <w:rPr>
+                <w:noProof/>
+              </w:rPr>
+              <w:drawing>
+                <wp:anchor distT="0" distB="0" distL="114300" distR="114300" simplePos="0" relativeHeight="251666432" behindDoc="0" locked="0" layoutInCell="1" allowOverlap="1" wp14:anchorId="1C9165AF" wp14:editId="1DF4B848">
+                  <wp:simplePos x="0" y="0"/>
+                  <wp:positionH relativeFrom="column">
+                    <wp:posOffset>-998</wp:posOffset>
+                  </wp:positionH>
+                  <wp:positionV relativeFrom="page">
+                    <wp:align>top</wp:align>
+                  </wp:positionV>
+                  <wp:extent cx="2160000" cy="1713600"/>
+                  <wp:effectExtent l="0" t="0" r="0" b="0"/>
+                  <wp:wrapSquare wrapText="bothSides"/>
+                  <wp:docPr id="3" name="Picture 3"/>
+                  <wp:cNvGraphicFramePr>
+                    <a:graphicFrameLocks xmlns:a="http://schemas.openxmlformats.org/drawingml/2006/main" noChangeAspect="1"/>
+                  </wp:cNvGraphicFramePr>
+                  <a:graphic xmlns:a="http://schemas.openxmlformats.org/drawingml/2006/main">
+                    <a:graphicData uri="http://schemas.openxmlformats.org/drawingml/2006/picture">
+                      <pic:pic xmlns:pic="http://schemas.openxmlformats.org/drawingml/2006/picture">
+                        <pic:nvPicPr>
+                          <pic:cNvPr id="0" name="Picture 2"/>
+                          <pic:cNvPicPr>
+                            <a:picLocks noChangeAspect="1" noChangeArrowheads="1"/>
+                          </pic:cNvPicPr>
+                        </pic:nvPicPr>
+                        <pic:blipFill>
+                          <a:blip r:embed="rId20">
+                            <a:extLst>
+                              <a:ext uri="{28A0092B-C50C-407E-A947-70E740481C1C}">
+                                <a14:useLocalDpi xmlns:a14="http://schemas.microsoft.com/office/drawing/2010/main" val="0"/>
+                              </a:ext>
+                            </a:extLst>
+                          </a:blip>
+                          <a:srcRect/>
+                          <a:stretch>
+                            <a:fillRect/>
+                          </a:stretch>
+                        </pic:blipFill>
+                        <pic:spPr bwMode="auto">
+                          <a:xfrm>
+                            <a:off x="0" y="0"/>
+                            <a:ext cx="2160000" cy="1713600"/>
+                          </a:xfrm>
+                          <a:prstGeom prst="rect">
+                            <a:avLst/>
+                          </a:prstGeom>
+                          <a:noFill/>
+                          <a:ln>
+                            <a:noFill/>
+                          </a:ln>
+                        </pic:spPr>
+                      </pic:pic>
+                    </a:graphicData>
+                  </a:graphic>
+                  <wp14:sizeRelH relativeFrom="margin">
+                    <wp14:pctWidth>0</wp14:pctWidth>
+                  </wp14:sizeRelH>
+                  <wp14:sizeRelV relativeFrom="margin">
+                    <wp14:pctHeight>0</wp14:pctHeight>
+                  </wp14:sizeRelV>
+                </wp:anchor>
+              </w:drawing>
+            </w:r>
+            <w:r>
+              <w:rPr>
+                <w:noProof/>
+              </w:rPr>
+              <w:drawing>
+                <wp:inline distT="0" distB="0" distL="0" distR="0" wp14:anchorId="61399D76" wp14:editId="7A5A9B25">
+                  <wp:extent cx="2160000" cy="1827919"/>
+                  <wp:effectExtent l="0" t="0" r="0" b="0"/>
+                  <wp:docPr id="5" name="Picture 5"/>
+                  <wp:cNvGraphicFramePr>
+                    <a:graphicFrameLocks xmlns:a="http://schemas.openxmlformats.org/drawingml/2006/main" noChangeAspect="1"/>
+                  </wp:cNvGraphicFramePr>
+                  <a:graphic xmlns:a="http://schemas.openxmlformats.org/drawingml/2006/main">
+                    <a:graphicData uri="http://schemas.openxmlformats.org/drawingml/2006/picture">
+                      <pic:pic xmlns:pic="http://schemas.openxmlformats.org/drawingml/2006/picture">
+                        <pic:nvPicPr>
+                          <pic:cNvPr id="0" name="Picture 3"/>
+                          <pic:cNvPicPr>
+                            <a:picLocks noChangeAspect="1" noChangeArrowheads="1"/>
+                          </pic:cNvPicPr>
+                        </pic:nvPicPr>
+                        <pic:blipFill>
+                          <a:blip r:embed="rId21">
+                            <a:extLst>
+                              <a:ext uri="{28A0092B-C50C-407E-A947-70E740481C1C}">
+                                <a14:useLocalDpi xmlns:a14="http://schemas.microsoft.com/office/drawing/2010/main" val="0"/>
+                              </a:ext>
+                            </a:extLst>
+                          </a:blip>
+                          <a:srcRect/>
+                          <a:stretch>
+                            <a:fillRect/>
+                          </a:stretch>
+                        </pic:blipFill>
+                        <pic:spPr bwMode="auto">
+                          <a:xfrm>
+                            <a:off x="0" y="0"/>
+                            <a:ext cx="2160000" cy="1827919"/>
+                          </a:xfrm>
+                          <a:prstGeom prst="rect">
+                            <a:avLst/>
+                          </a:prstGeom>
+                          <a:noFill/>
+                          <a:ln>
+                            <a:noFill/>
+                          </a:ln>
+                        </pic:spPr>
+                      </pic:pic>
+                    </a:graphicData>
+                  </a:graphic>
+                </wp:inline>
+              </w:drawing>
+            </w:r>
+          </w:p>
+        </w:tc>
+      </w:tr>
+    </w:tbl>
+    <w:p>
+      <w:pPr>
+        <w:pStyle w:val="Caption"/>
+      </w:pPr>
+      <w:bookmarkStart w:id="25" w:name="_Ref36311768"/>
+      <w:r>
+        <w:t xml:space="preserve">Figure </w:t>
+      </w:r>
+      <w:fldSimple w:instr=" SEQ Figure \* ARABIC ">
+        <w:r>
+          <w:rPr>
+            <w:noProof/>
+          </w:rPr>
+          <w:t>3</w:t>
+        </w:r>
+      </w:fldSimple>
+      <w:bookmarkEnd w:id="25"/>
+      <w:r>
+        <w:t>. Venn diagrams showing Treoo and Amazon brands and models</w:t>
+      </w:r>
+    </w:p>
+    <w:p>
       <w:r>
         <w:t xml:space="preserve"> </w:t>
-      </w:r>
-      <w:r>
-        <w:t>In order to simplify and reduce considerations, brands with less than 5 models were filtered away and the rest were</w:t>
-      </w:r>
-      <w:r>
-        <w:t xml:space="preserve"> used to generate a lookup table of brands and their models</w:t>
-      </w:r>
-      <w:r>
-        <w:t xml:space="preserve">. </w:t>
       </w:r>
     </w:p>
     <w:tbl>
@@ -6399,6 +6404,10 @@
           </w:tcPr>
           <w:p>
             <w:r>
+              <w:rPr>
+                <w:noProof/>
+              </w:rPr>
+              <w:lastRenderedPageBreak/>
               <w:drawing>
                 <wp:inline distT="0" distB="0" distL="0" distR="0" wp14:anchorId="41B56AE0" wp14:editId="59C5A87C">
                   <wp:extent cx="2397198" cy="2730500"/>
@@ -6415,7 +6424,7 @@
                           <pic:cNvPicPr/>
                         </pic:nvPicPr>
                         <pic:blipFill>
-                          <a:blip r:embed="rId20"/>
+                          <a:blip r:embed="rId22"/>
                           <a:stretch>
                             <a:fillRect/>
                           </a:stretch>
@@ -6482,7 +6491,7 @@
                           </pic:cNvPicPr>
                         </pic:nvPicPr>
                         <pic:blipFill>
-                          <a:blip r:embed="rId21">
+                          <a:blip r:embed="rId23">
                             <a:extLst>
                               <a:ext uri="{28A0092B-C50C-407E-A947-70E740481C1C}">
                                 <a14:useLocalDpi xmlns:a14="http://schemas.microsoft.com/office/drawing/2010/main" val="0"/>
@@ -6528,12 +6537,11 @@
         <w:pStyle w:val="Heading1"/>
         <w:spacing w:line="360" w:lineRule="auto"/>
       </w:pPr>
-      <w:bookmarkStart w:id="25" w:name="_Toc35955052"/>
-      <w:r>
-        <w:lastRenderedPageBreak/>
+      <w:bookmarkStart w:id="26" w:name="_Toc35955052"/>
+      <w:r>
         <w:t>Test Results</w:t>
       </w:r>
-      <w:bookmarkEnd w:id="25"/>
+      <w:bookmarkEnd w:id="26"/>
     </w:p>
     <w:p>
       <w:pPr>
@@ -6555,53 +6563,48 @@
       <w:pPr>
         <w:pStyle w:val="Heading1"/>
       </w:pPr>
-      <w:bookmarkStart w:id="26" w:name="_Ref35954617"/>
-      <w:bookmarkStart w:id="27" w:name="_Toc35955050"/>
+      <w:bookmarkStart w:id="27" w:name="_Ref35954617"/>
+      <w:bookmarkStart w:id="28" w:name="_Toc35955050"/>
       <w:r>
         <w:t>Challenges and Limitations</w:t>
       </w:r>
-      <w:bookmarkEnd w:id="26"/>
       <w:bookmarkEnd w:id="27"/>
-    </w:p>
-    <w:p>
-      <w:pPr>
-        <w:spacing w:line="360" w:lineRule="auto"/>
-      </w:pPr>
-      <w:r>
-        <w:t xml:space="preserve">We encountered several issues with </w:t>
-      </w:r>
-      <w:proofErr w:type="spellStart"/>
-      <w:r>
-        <w:t>DialogFlow</w:t>
-      </w:r>
-      <w:proofErr w:type="spellEnd"/>
-      <w:r>
-        <w:t>, R</w:t>
-      </w:r>
-      <w:r>
-        <w:t>asa</w:t>
-      </w:r>
-      <w:r>
-        <w:t xml:space="preserve"> NLP, and Heroku deployment</w:t>
-      </w:r>
-      <w:r>
-        <w:t xml:space="preserve"> while working on the chatbot</w:t>
-      </w:r>
-      <w:r>
-        <w:t xml:space="preserve"> and will elaborate on them in the following subsections. </w:t>
-      </w:r>
-    </w:p>
-    <w:p>
-      <w:pPr>
-        <w:pStyle w:val="Heading2"/>
-      </w:pPr>
-      <w:bookmarkStart w:id="28" w:name="_Toc35955051"/>
-      <w:r>
-        <w:t>Heroku Deployment</w:t>
-      </w:r>
       <w:bookmarkEnd w:id="28"/>
     </w:p>
     <w:p>
+      <w:pPr>
+        <w:spacing w:line="360" w:lineRule="auto"/>
+      </w:pPr>
+      <w:r>
+        <w:t>We encountered several issues with DialogFlow</w:t>
+      </w:r>
+      <w:r>
+        <w:t>, R</w:t>
+      </w:r>
+      <w:r>
+        <w:t>asa</w:t>
+      </w:r>
+      <w:r>
+        <w:t xml:space="preserve"> NLP, and Heroku deployment</w:t>
+      </w:r>
+      <w:r>
+        <w:t xml:space="preserve"> while working on the chatbot</w:t>
+      </w:r>
+      <w:r>
+        <w:t xml:space="preserve"> and will elaborate on them in the following subsections. </w:t>
+      </w:r>
+    </w:p>
+    <w:p>
+      <w:pPr>
+        <w:pStyle w:val="Heading2"/>
+      </w:pPr>
+      <w:bookmarkStart w:id="29" w:name="_Toc35955051"/>
+      <w:r>
+        <w:t>Heroku Deployment</w:t>
+      </w:r>
+      <w:bookmarkEnd w:id="29"/>
+    </w:p>
+    <w:p>
       <w:r>
         <w:rPr>
           <w:highlight w:val="yellow"/>
@@ -6615,11 +6618,11 @@
         <w:pStyle w:val="Heading1"/>
         <w:spacing w:line="360" w:lineRule="auto"/>
       </w:pPr>
-      <w:bookmarkStart w:id="29" w:name="_Toc35955053"/>
+      <w:bookmarkStart w:id="30" w:name="_Toc35955053"/>
       <w:r>
         <w:t>Conclusions</w:t>
       </w:r>
-      <w:bookmarkEnd w:id="29"/>
+      <w:bookmarkEnd w:id="30"/>
     </w:p>
     <w:p>
       <w:pPr>
@@ -6723,6 +6726,7 @@
                       <w:rPr>
                         <w:noProof/>
                       </w:rPr>
+                      <w:lastRenderedPageBreak/>
                       <w:t xml:space="preserve">[1] </w:t>
                     </w:r>
                   </w:p>
@@ -7059,7 +7063,6 @@
                       <w:rPr>
                         <w:noProof/>
                       </w:rPr>
-                      <w:lastRenderedPageBreak/>
                       <w:t xml:space="preserve">[8] </w:t>
                     </w:r>
                   </w:p>
@@ -7336,6 +7339,7 @@
                       <w:rPr>
                         <w:noProof/>
                       </w:rPr>
+                      <w:lastRenderedPageBreak/>
                       <w:t xml:space="preserve">[14] </w:t>
                     </w:r>
                   </w:p>
@@ -7437,7 +7441,7 @@
       </w:pPr>
     </w:p>
     <w:sectPr>
-      <w:footerReference w:type="default" r:id="rId22"/>
+      <w:footerReference w:type="default" r:id="rId24"/>
       <w:pgSz w:w="11906" w:h="16838"/>
       <w:pgMar w:top="1440" w:right="1440" w:bottom="1440" w:left="1440" w:header="708" w:footer="708" w:gutter="0"/>
       <w:pgNumType w:start="1"/>
@@ -7497,14 +7501,12 @@
       <w:t xml:space="preserve"> </w:t>
     </w:r>
     <w:hyperlink r:id="rId1" w:history="1">
-      <w:proofErr w:type="spellStart"/>
       <w:r>
         <w:rPr>
           <w:rStyle w:val="Hyperlink"/>
         </w:rPr>
         <w:t>Freepik</w:t>
       </w:r>
-      <w:proofErr w:type="spellEnd"/>
     </w:hyperlink>
     <w:r>
       <w:t xml:space="preserve"> </w:t>
@@ -7513,14 +7515,12 @@
       <w:t xml:space="preserve">from </w:t>
     </w:r>
     <w:hyperlink r:id="rId2" w:history="1">
-      <w:proofErr w:type="spellStart"/>
       <w:r>
         <w:rPr>
           <w:rStyle w:val="Hyperlink"/>
         </w:rPr>
         <w:t>Flaticon</w:t>
       </w:r>
-      <w:proofErr w:type="spellEnd"/>
     </w:hyperlink>
     <w:r>
       <w:t xml:space="preserve"> </w:t>
@@ -7815,7 +7815,7 @@
         <v:path o:extrusionok="f" gradientshapeok="t" o:connecttype="rect"/>
         <o:lock v:ext="edit" aspectratio="t"/>
       </v:shapetype>
-      <v:shape id="_x0000_i1371" type="#_x0000_t75" style="width:12pt;height:12pt;visibility:visible;mso-wrap-style:square" o:bullet="t">
+      <v:shape id="_x0000_i1113" type="#_x0000_t75" style="width:12pt;height:12pt;visibility:visible;mso-wrap-style:square" o:bullet="t">
         <v:imagedata r:id="rId1" o:title=""/>
       </v:shape>
     </w:pict>
@@ -11016,6 +11016,7 @@
   <w:style w:type="character" w:default="1" w:styleId="DefaultParagraphFont">
     <w:name w:val="Default Paragraph Font"/>
     <w:uiPriority w:val="1"/>
+    <w:semiHidden/>
     <w:unhideWhenUsed/>
   </w:style>
   <w:style w:type="table" w:default="1" w:styleId="TableNormal">
@@ -12200,7 +12201,7 @@
 </file>
 
 <file path=customXml/itemProps1.xml><?xml version="1.0" encoding="utf-8"?>
-<ds:datastoreItem xmlns:ds="http://schemas.openxmlformats.org/officeDocument/2006/customXml" ds:itemID="{8C5564D7-5245-49CD-8E0A-81C9AAC70A8B}">
+<ds:datastoreItem xmlns:ds="http://schemas.openxmlformats.org/officeDocument/2006/customXml" ds:itemID="{36B76CA2-A44E-4C54-8761-0CC66FFFE6D5}">
   <ds:schemaRefs>
     <ds:schemaRef ds:uri="http://schemas.openxmlformats.org/officeDocument/2006/bibliography"/>
   </ds:schemaRefs>

</xml_diff>